<commit_message>
New edited code uploaded
</commit_message>
<xml_diff>
--- a/sales_receipt.docx
+++ b/sales_receipt.docx
@@ -194,16 +194,7 @@
                 <w:b/>
                 <w:sz w:val="18"/>
               </w:rPr>
-              <w:t>MAKE</w:t>
-            </w:r>
-            <w:proofErr w:type="gramStart"/>
-            <w:r>
-              <w:rPr>
-                <w:rFonts w:ascii="Times New Roman" w:eastAsia="Times New Roman" w:hAnsi="Times New Roman" w:cs="Times New Roman"/>
-                <w:b/>
-                <w:sz w:val="18"/>
-              </w:rPr>
-              <w:t>:</w:t>
+              <w:t>MAKE:</w:t>
             </w:r>
             <w:r>
               <w:rPr>
@@ -224,15 +215,7 @@
                 <w:rFonts w:ascii="Times New Roman" w:eastAsia="Times New Roman" w:hAnsi="Times New Roman" w:cs="Times New Roman"/>
                 <w:b/>
               </w:rPr>
-              <w:t>{</w:t>
-            </w:r>
-            <w:proofErr w:type="gramEnd"/>
-            <w:r>
-              <w:rPr>
-                <w:rFonts w:ascii="Times New Roman" w:eastAsia="Times New Roman" w:hAnsi="Times New Roman" w:cs="Times New Roman"/>
-                <w:b/>
-              </w:rPr>
-              <w:t>{make}}</w:t>
+              <w:t>{{make}}</w:t>
             </w:r>
           </w:p>
         </w:tc>
@@ -263,7 +246,6 @@
             <w:pPr>
               <w:ind w:left="74"/>
             </w:pPr>
-            <w:proofErr w:type="gramStart"/>
             <w:r>
               <w:rPr>
                 <w:rFonts w:ascii="Times New Roman" w:eastAsia="Times New Roman" w:hAnsi="Times New Roman" w:cs="Times New Roman"/>
@@ -294,16 +276,7 @@
                 <w:b/>
                 <w:sz w:val="18"/>
               </w:rPr>
-              <w:t>{{</w:t>
-            </w:r>
-            <w:proofErr w:type="gramEnd"/>
-            <w:r>
-              <w:rPr>
-                <w:rFonts w:ascii="Times New Roman" w:eastAsia="Times New Roman" w:hAnsi="Times New Roman" w:cs="Times New Roman"/>
-                <w:b/>
-                <w:sz w:val="18"/>
-              </w:rPr>
-              <w:t>model}}</w:t>
+              <w:t>{{model}}</w:t>
             </w:r>
           </w:p>
         </w:tc>
@@ -328,7 +301,6 @@
             </w:r>
           </w:p>
           <w:p>
-            <w:proofErr w:type="gramStart"/>
             <w:r>
               <w:rPr>
                 <w:rFonts w:ascii="Times New Roman" w:eastAsia="Times New Roman" w:hAnsi="Times New Roman" w:cs="Times New Roman"/>
@@ -343,16 +315,7 @@
                 <w:b/>
                 <w:sz w:val="18"/>
               </w:rPr>
-              <w:t>{{</w:t>
-            </w:r>
-            <w:proofErr w:type="gramEnd"/>
-            <w:r>
-              <w:rPr>
-                <w:rFonts w:ascii="Times New Roman" w:eastAsia="Times New Roman" w:hAnsi="Times New Roman" w:cs="Times New Roman"/>
-                <w:b/>
-                <w:sz w:val="18"/>
-              </w:rPr>
-              <w:t>year}}</w:t>
+              <w:t>{{year}}</w:t>
             </w:r>
           </w:p>
         </w:tc>
@@ -379,7 +342,6 @@
                 <w:szCs w:val="36"/>
               </w:rPr>
             </w:pPr>
-            <w:proofErr w:type="gramStart"/>
             <w:r>
               <w:rPr>
                 <w:rFonts w:ascii="Times New Roman" w:eastAsia="Times New Roman" w:hAnsi="Times New Roman" w:cs="Times New Roman"/>
@@ -397,7 +359,6 @@
               <w:t>{{</w:t>
             </w:r>
             <w:proofErr w:type="spellStart"/>
-            <w:proofErr w:type="gramEnd"/>
             <w:r>
               <w:rPr>
                 <w:rFonts w:ascii="Times New Roman" w:eastAsia="Times New Roman" w:hAnsi="Times New Roman" w:cs="Times New Roman"/>
@@ -438,64 +399,7 @@
                 <w:b/>
                 <w:sz w:val="18"/>
               </w:rPr>
-              <w:t>MILEAGE</w:t>
-            </w:r>
-            <w:proofErr w:type="gramStart"/>
-            <w:r>
-              <w:rPr>
-                <w:rFonts w:ascii="Times New Roman" w:eastAsia="Times New Roman" w:hAnsi="Times New Roman" w:cs="Times New Roman"/>
-                <w:b/>
-                <w:sz w:val="18"/>
-              </w:rPr>
-              <w:t xml:space="preserve">:  </w:t>
-            </w:r>
-            <w:r>
-              <w:rPr>
-                <w:rFonts w:ascii="Times New Roman" w:eastAsia="Times New Roman" w:hAnsi="Times New Roman" w:cs="Times New Roman"/>
-                <w:b/>
-              </w:rPr>
-              <w:t>{</w:t>
-            </w:r>
-            <w:proofErr w:type="gramEnd"/>
-            <w:r>
-              <w:rPr>
-                <w:rFonts w:ascii="Times New Roman" w:eastAsia="Times New Roman" w:hAnsi="Times New Roman" w:cs="Times New Roman"/>
-                <w:b/>
-              </w:rPr>
-              <w:t>{mileage</w:t>
-            </w:r>
-            <w:proofErr w:type="gramStart"/>
-            <w:r>
-              <w:rPr>
-                <w:rFonts w:ascii="Times New Roman" w:eastAsia="Times New Roman" w:hAnsi="Times New Roman" w:cs="Times New Roman"/>
-                <w:b/>
-              </w:rPr>
-              <w:t>}}</w:t>
-            </w:r>
-            <w:r>
-              <w:rPr>
-                <w:rFonts w:ascii="Times New Roman" w:eastAsia="Times New Roman" w:hAnsi="Times New Roman" w:cs="Times New Roman"/>
-                <w:b/>
-                <w:sz w:val="18"/>
-              </w:rPr>
-              <w:t xml:space="preserve">   </w:t>
-            </w:r>
-            <w:proofErr w:type="gramEnd"/>
-            <w:r>
-              <w:rPr>
-                <w:rFonts w:ascii="Times New Roman" w:eastAsia="Times New Roman" w:hAnsi="Times New Roman" w:cs="Times New Roman"/>
-                <w:b/>
-                <w:sz w:val="18"/>
-              </w:rPr>
-              <w:t xml:space="preserve">     </w:t>
-            </w:r>
-            <w:r>
-              <w:rPr>
-                <w:rFonts w:ascii="Times New Roman" w:eastAsia="Times New Roman" w:hAnsi="Times New Roman" w:cs="Times New Roman"/>
-                <w:b/>
-                <w:sz w:val="18"/>
-              </w:rPr>
-              <w:t xml:space="preserve">                                                </w:t>
+              <w:t xml:space="preserve">MILEAGE:  </w:t>
             </w:r>
           </w:p>
         </w:tc>
@@ -1492,7 +1396,7 @@
           <w:szCs w:val="36"/>
           <w:u w:val="single"/>
         </w:rPr>
-        <w:t>9 August 2025</w:t>
+        <w:t>12 August 2025</w:t>
       </w:r>
       <w:r>
         <w:rPr>

</xml_diff>